<commit_message>
Remove images from git doc.
</commit_message>
<xml_diff>
--- a/Git-Github.docx
+++ b/Git-Github.docx
@@ -98,7 +98,35 @@
         <w:rPr>
           <w:lang w:val="en-US"/>
         </w:rPr>
-        <w:t>Use 1+CTRL+G in vim to show the full path</w:t>
+        <w:t xml:space="preserve">Use </w:t>
+      </w:r>
+      <w:r>
+        <w:rPr>
+          <w:b/>
+          <w:bCs/>
+          <w:color w:val="FF0000"/>
+          <w:lang w:val="en-US"/>
+        </w:rPr>
+        <w:t>1+CTRL+G in vim</w:t>
+      </w:r>
+      <w:r>
+        <w:rPr>
+          <w:color w:val="FF0000"/>
+          <w:lang w:val="en-US"/>
+        </w:rPr>
+        <w:t xml:space="preserve"> </w:t>
+      </w:r>
+      <w:r>
+        <w:rPr>
+          <w:lang w:val="en-US"/>
+        </w:rPr>
+        <w:t>to show the full path</w:t>
+      </w:r>
+      <w:r>
+        <w:rPr>
+          <w:lang w:val="en-US"/>
+        </w:rPr>
+        <w:t>.</w:t>
       </w:r>
       <w:r>
         <w:rPr>
@@ -159,35 +187,21 @@
         <w:rPr>
           <w:lang w:val="en-US"/>
         </w:rPr>
-        <w:t xml:space="preserve"> can be any </w:t>
-      </w:r>
-      <w:proofErr w:type="gramStart"/>
-      <w:r>
-        <w:rPr>
-          <w:lang w:val="en-US"/>
-        </w:rPr>
-        <w:t>think</w:t>
-      </w:r>
-      <w:r>
-        <w:rPr>
-          <w:b/>
-          <w:bCs/>
-          <w:lang w:val="en-US"/>
-        </w:rPr>
-        <w:t xml:space="preserve">  </w:t>
-      </w:r>
-      <w:r>
-        <w:rPr>
-          <w:lang w:val="en-US"/>
-        </w:rPr>
-        <w:t>and</w:t>
-      </w:r>
-      <w:proofErr w:type="gramEnd"/>
-      <w:r>
-        <w:rPr>
-          <w:lang w:val="en-US"/>
-        </w:rPr>
-        <w:t xml:space="preserve"> can be overwritten by </w:t>
+        <w:t xml:space="preserve"> can be any think</w:t>
+      </w:r>
+      <w:r>
+        <w:rPr>
+          <w:b/>
+          <w:bCs/>
+          <w:lang w:val="en-US"/>
+        </w:rPr>
+        <w:t xml:space="preserve"> </w:t>
+      </w:r>
+      <w:r>
+        <w:rPr>
+          <w:lang w:val="en-US"/>
+        </w:rPr>
+        <w:t xml:space="preserve">and can be overwritten by </w:t>
       </w:r>
       <w:r>
         <w:rPr>
@@ -397,135 +411,6 @@
           <w:lang w:val="en-US"/>
         </w:rPr>
       </w:pPr>
-      <w:r>
-        <w:rPr>
-          <w:lang w:val="en-US"/>
-        </w:rPr>
-        <w:br/>
-      </w:r>
-      <w:r>
-        <w:rPr>
-          <w:noProof/>
-        </w:rPr>
-        <w:drawing>
-          <wp:inline distT="0" distB="0" distL="0" distR="0" wp14:anchorId="56B4EF04" wp14:editId="6CE30CDC">
-            <wp:extent cx="5929575" cy="3313973"/>
-            <wp:effectExtent l="0" t="0" r="0" b="1270"/>
-            <wp:docPr id="1" name="Picture 1"/>
-            <wp:cNvGraphicFramePr>
-              <a:graphicFrameLocks xmlns:a="http://schemas.openxmlformats.org/drawingml/2006/main" noChangeAspect="1"/>
-            </wp:cNvGraphicFramePr>
-            <a:graphic xmlns:a="http://schemas.openxmlformats.org/drawingml/2006/main">
-              <a:graphicData uri="http://schemas.openxmlformats.org/drawingml/2006/picture">
-                <pic:pic xmlns:pic="http://schemas.openxmlformats.org/drawingml/2006/picture">
-                  <pic:nvPicPr>
-                    <pic:cNvPr id="1" name=""/>
-                    <pic:cNvPicPr/>
-                  </pic:nvPicPr>
-                  <pic:blipFill>
-                    <a:blip r:embed="rId5"/>
-                    <a:stretch>
-                      <a:fillRect/>
-                    </a:stretch>
-                  </pic:blipFill>
-                  <pic:spPr>
-                    <a:xfrm>
-                      <a:off x="0" y="0"/>
-                      <a:ext cx="5950119" cy="3325455"/>
-                    </a:xfrm>
-                    <a:prstGeom prst="rect">
-                      <a:avLst/>
-                    </a:prstGeom>
-                  </pic:spPr>
-                </pic:pic>
-              </a:graphicData>
-            </a:graphic>
-          </wp:inline>
-        </w:drawing>
-      </w:r>
-    </w:p>
-    <w:p>
-      <w:pPr>
-        <w:rPr>
-          <w:lang w:val="en-US"/>
-        </w:rPr>
-      </w:pPr>
-      <w:r>
-        <w:rPr>
-          <w:noProof/>
-        </w:rPr>
-        <w:drawing>
-          <wp:inline distT="0" distB="0" distL="0" distR="0" wp14:anchorId="1451A7A4" wp14:editId="144A6EC8">
-            <wp:extent cx="5766891" cy="3087957"/>
-            <wp:effectExtent l="0" t="0" r="5715" b="0"/>
-            <wp:docPr id="2" name="Picture 2"/>
-            <wp:cNvGraphicFramePr>
-              <a:graphicFrameLocks xmlns:a="http://schemas.openxmlformats.org/drawingml/2006/main" noChangeAspect="1"/>
-            </wp:cNvGraphicFramePr>
-            <a:graphic xmlns:a="http://schemas.openxmlformats.org/drawingml/2006/main">
-              <a:graphicData uri="http://schemas.openxmlformats.org/drawingml/2006/picture">
-                <pic:pic xmlns:pic="http://schemas.openxmlformats.org/drawingml/2006/picture">
-                  <pic:nvPicPr>
-                    <pic:cNvPr id="1" name=""/>
-                    <pic:cNvPicPr/>
-                  </pic:nvPicPr>
-                  <pic:blipFill>
-                    <a:blip r:embed="rId6"/>
-                    <a:stretch>
-                      <a:fillRect/>
-                    </a:stretch>
-                  </pic:blipFill>
-                  <pic:spPr>
-                    <a:xfrm>
-                      <a:off x="0" y="0"/>
-                      <a:ext cx="5770231" cy="3089745"/>
-                    </a:xfrm>
-                    <a:prstGeom prst="rect">
-                      <a:avLst/>
-                    </a:prstGeom>
-                  </pic:spPr>
-                </pic:pic>
-              </a:graphicData>
-            </a:graphic>
-          </wp:inline>
-        </w:drawing>
-      </w:r>
-    </w:p>
-    <w:p>
-      <w:pPr>
-        <w:rPr>
-          <w:lang w:val="en-US"/>
-        </w:rPr>
-      </w:pPr>
-      <w:r>
-        <w:rPr>
-          <w:b/>
-          <w:bCs/>
-          <w:lang w:val="en-US"/>
-        </w:rPr>
-        <w:lastRenderedPageBreak/>
-        <w:t>c</w:t>
-      </w:r>
-      <w:r>
-        <w:rPr>
-          <w:b/>
-          <w:bCs/>
-          <w:lang w:val="en-US"/>
-        </w:rPr>
-        <w:t>ommit hash</w:t>
-      </w:r>
-      <w:r>
-        <w:rPr>
-          <w:lang w:val="en-US"/>
-        </w:rPr>
-        <w:t>: a unique ID for the commit</w:t>
-      </w:r>
-      <w:r>
-        <w:rPr>
-          <w:lang w:val="en-US"/>
-        </w:rPr>
-        <w:br/>
-      </w:r>
       <w:r>
         <w:rPr>
           <w:b/>
@@ -675,15 +560,6 @@
         </w:rPr>
         <w:t>a new log entry is created with a new hash.</w:t>
       </w:r>
-    </w:p>
-    <w:p>
-      <w:pPr>
-        <w:rPr>
-          <w:b/>
-          <w:bCs/>
-          <w:lang w:val="en-US"/>
-        </w:rPr>
-      </w:pPr>
     </w:p>
     <w:p>
       <w:pPr>
@@ -1232,7 +1108,7 @@
                     <pic:cNvPicPr/>
                   </pic:nvPicPr>
                   <pic:blipFill>
-                    <a:blip r:embed="rId7" cstate="print">
+                    <a:blip r:embed="rId5" cstate="print">
                       <a:extLst>
                         <a:ext uri="{28A0092B-C50C-407E-A947-70E740481C1C}">
                           <a14:useLocalDpi xmlns:a14="http://schemas.microsoft.com/office/drawing/2010/main" val="0"/>
@@ -1278,76 +1154,74 @@
           <w:bCs/>
           <w:lang w:val="en-US"/>
         </w:rPr>
-        <w:t xml:space="preserve">IGNORE </w:t>
+        <w:t>IGNORE FILES:</w:t>
+      </w:r>
+      <w:r>
+        <w:rPr>
+          <w:b/>
+          <w:bCs/>
+          <w:lang w:val="en-US"/>
+        </w:rPr>
+        <w:t xml:space="preserve"> </w:t>
+      </w:r>
+      <w:r>
+        <w:rPr>
+          <w:b/>
+          <w:bCs/>
+          <w:lang w:val="en-US"/>
+        </w:rPr>
+        <w:t>==========</w:t>
+      </w:r>
+      <w:r>
+        <w:rPr>
+          <w:b/>
+          <w:bCs/>
+          <w:lang w:val="en-US"/>
+        </w:rPr>
+        <w:t>==========</w:t>
+      </w:r>
+      <w:r>
+        <w:rPr>
+          <w:b/>
+          <w:bCs/>
+          <w:lang w:val="en-US"/>
+        </w:rPr>
+        <w:br/>
+      </w:r>
+      <w:r>
+        <w:rPr>
+          <w:lang w:val="en-US"/>
+        </w:rPr>
+        <w:t xml:space="preserve">In root of the </w:t>
+      </w:r>
+      <w:r>
+        <w:rPr>
+          <w:lang w:val="en-US"/>
+        </w:rPr>
+        <w:t>directory create</w:t>
+      </w:r>
+      <w:r>
+        <w:rPr>
+          <w:lang w:val="en-US"/>
+        </w:rPr>
+        <w:t xml:space="preserve"> </w:t>
       </w:r>
       <w:proofErr w:type="gramStart"/>
       <w:r>
         <w:rPr>
-          <w:b/>
-          <w:bCs/>
-          <w:lang w:val="en-US"/>
-        </w:rPr>
-        <w:t>FILES:</w:t>
-      </w:r>
-      <w:r>
-        <w:rPr>
-          <w:b/>
-          <w:bCs/>
-          <w:lang w:val="en-US"/>
-        </w:rPr>
-        <w:t>=</w:t>
-      </w:r>
+          <w:lang w:val="en-US"/>
+        </w:rPr>
+        <w:t>a .</w:t>
+      </w:r>
+      <w:proofErr w:type="spellStart"/>
+      <w:r>
+        <w:rPr>
+          <w:lang w:val="en-US"/>
+        </w:rPr>
+        <w:t>gitignore</w:t>
+      </w:r>
+      <w:proofErr w:type="spellEnd"/>
       <w:proofErr w:type="gramEnd"/>
-      <w:r>
-        <w:rPr>
-          <w:b/>
-          <w:bCs/>
-          <w:lang w:val="en-US"/>
-        </w:rPr>
-        <w:t>=========</w:t>
-      </w:r>
-      <w:r>
-        <w:rPr>
-          <w:b/>
-          <w:bCs/>
-          <w:lang w:val="en-US"/>
-        </w:rPr>
-        <w:t>==========</w:t>
-      </w:r>
-      <w:r>
-        <w:rPr>
-          <w:b/>
-          <w:bCs/>
-          <w:lang w:val="en-US"/>
-        </w:rPr>
-        <w:br/>
-      </w:r>
-      <w:r>
-        <w:rPr>
-          <w:lang w:val="en-US"/>
-        </w:rPr>
-        <w:t xml:space="preserve">In root of the </w:t>
-      </w:r>
-      <w:r>
-        <w:rPr>
-          <w:lang w:val="en-US"/>
-        </w:rPr>
-        <w:t>directory create</w:t>
-      </w:r>
-      <w:r>
-        <w:rPr>
-          <w:lang w:val="en-US"/>
-        </w:rPr>
-        <w:t xml:space="preserve"> a .</w:t>
-      </w:r>
-      <w:proofErr w:type="spellStart"/>
-      <w:r>
-        <w:rPr>
-          <w:lang w:val="en-US"/>
-        </w:rPr>
-        <w:t>gitignore</w:t>
-      </w:r>
-      <w:proofErr w:type="spellEnd"/>
       <w:r>
         <w:rPr>
           <w:lang w:val="en-US"/>
@@ -1488,6 +1362,7 @@
         <w:rPr>
           <w:lang w:val="en-US"/>
         </w:rPr>
+        <w:lastRenderedPageBreak/>
         <w:t>If ignore files don’t work, clear</w:t>
       </w:r>
       <w:r>
@@ -1808,7 +1683,6 @@
         <w:rPr>
           <w:lang w:val="en-US"/>
         </w:rPr>
-        <w:lastRenderedPageBreak/>
         <w:t>2. We delete a file by: #</w:t>
       </w:r>
       <w:r>
@@ -3019,6 +2893,7 @@
         <w:rPr>
           <w:noProof/>
         </w:rPr>
+        <w:lastRenderedPageBreak/>
         <w:drawing>
           <wp:anchor distT="0" distB="0" distL="114300" distR="114300" simplePos="0" relativeHeight="251659264" behindDoc="0" locked="0" layoutInCell="1" allowOverlap="1" wp14:anchorId="48CF45C0" wp14:editId="2A452298">
             <wp:simplePos x="0" y="0"/>
@@ -3043,7 +2918,7 @@
                     <pic:cNvPicPr/>
                   </pic:nvPicPr>
                   <pic:blipFill>
-                    <a:blip r:embed="rId8">
+                    <a:blip r:embed="rId6">
                       <a:extLst>
                         <a:ext uri="{28A0092B-C50C-407E-A947-70E740481C1C}">
                           <a14:useLocalDpi xmlns:a14="http://schemas.microsoft.com/office/drawing/2010/main" val="0"/>
@@ -3417,7 +3292,6 @@
         <w:rPr>
           <w:lang w:val="en-US"/>
         </w:rPr>
-        <w:lastRenderedPageBreak/>
         <w:t>=============== MERGE BRANCHES=============</w:t>
       </w:r>
     </w:p>
@@ -3530,7 +3404,7 @@
                     <pic:cNvPicPr/>
                   </pic:nvPicPr>
                   <pic:blipFill>
-                    <a:blip r:embed="rId9">
+                    <a:blip r:embed="rId7">
                       <a:extLst>
                         <a:ext uri="{28A0092B-C50C-407E-A947-70E740481C1C}">
                           <a14:useLocalDpi xmlns:a14="http://schemas.microsoft.com/office/drawing/2010/main" val="0"/>
@@ -3656,7 +3530,7 @@
                     <pic:cNvPicPr/>
                   </pic:nvPicPr>
                   <pic:blipFill>
-                    <a:blip r:embed="rId10"/>
+                    <a:blip r:embed="rId8"/>
                     <a:stretch>
                       <a:fillRect/>
                     </a:stretch>
@@ -3742,7 +3616,7 @@
                     <pic:cNvPicPr/>
                   </pic:nvPicPr>
                   <pic:blipFill>
-                    <a:blip r:embed="rId11"/>
+                    <a:blip r:embed="rId9"/>
                     <a:stretch>
                       <a:fillRect/>
                     </a:stretch>
@@ -3839,6 +3713,7 @@
         <w:rPr>
           <w:noProof/>
         </w:rPr>
+        <w:lastRenderedPageBreak/>
         <w:drawing>
           <wp:inline distT="0" distB="0" distL="0" distR="0" wp14:anchorId="392602F5" wp14:editId="130DD42C">
             <wp:extent cx="6153968" cy="1115122"/>
@@ -3855,7 +3730,7 @@
                     <pic:cNvPicPr/>
                   </pic:nvPicPr>
                   <pic:blipFill>
-                    <a:blip r:embed="rId12"/>
+                    <a:blip r:embed="rId10"/>
                     <a:stretch>
                       <a:fillRect/>
                     </a:stretch>
@@ -3906,54 +3781,6 @@
       </w:pPr>
       <w:r>
         <w:rPr>
-          <w:noProof/>
-        </w:rPr>
-        <w:lastRenderedPageBreak/>
-        <w:drawing>
-          <wp:inline distT="0" distB="0" distL="0" distR="0" wp14:anchorId="038AE451" wp14:editId="6C327665">
-            <wp:extent cx="6563485" cy="2552466"/>
-            <wp:effectExtent l="0" t="0" r="0" b="635"/>
-            <wp:docPr id="3" name="Picture 3"/>
-            <wp:cNvGraphicFramePr>
-              <a:graphicFrameLocks xmlns:a="http://schemas.openxmlformats.org/drawingml/2006/main" noChangeAspect="1"/>
-            </wp:cNvGraphicFramePr>
-            <a:graphic xmlns:a="http://schemas.openxmlformats.org/drawingml/2006/main">
-              <a:graphicData uri="http://schemas.openxmlformats.org/drawingml/2006/picture">
-                <pic:pic xmlns:pic="http://schemas.openxmlformats.org/drawingml/2006/picture">
-                  <pic:nvPicPr>
-                    <pic:cNvPr id="1" name=""/>
-                    <pic:cNvPicPr/>
-                  </pic:nvPicPr>
-                  <pic:blipFill>
-                    <a:blip r:embed="rId13"/>
-                    <a:stretch>
-                      <a:fillRect/>
-                    </a:stretch>
-                  </pic:blipFill>
-                  <pic:spPr>
-                    <a:xfrm>
-                      <a:off x="0" y="0"/>
-                      <a:ext cx="6569917" cy="2554967"/>
-                    </a:xfrm>
-                    <a:prstGeom prst="rect">
-                      <a:avLst/>
-                    </a:prstGeom>
-                  </pic:spPr>
-                </pic:pic>
-              </a:graphicData>
-            </a:graphic>
-          </wp:inline>
-        </w:drawing>
-      </w:r>
-    </w:p>
-    <w:p>
-      <w:pPr>
-        <w:rPr>
-          <w:lang w:val="en-US"/>
-        </w:rPr>
-      </w:pPr>
-      <w:r>
-        <w:rPr>
           <w:lang w:val="en-US"/>
         </w:rPr>
         <w:t xml:space="preserve">&gt; git </w:t>
@@ -4538,30 +4365,6 @@
     </w:p>
     <w:p>
       <w:pPr>
-        <w:pStyle w:val="NoSpacing"/>
-        <w:rPr>
-          <w:lang w:val="en-US"/>
-        </w:rPr>
-      </w:pPr>
-    </w:p>
-    <w:p>
-      <w:pPr>
-        <w:pStyle w:val="NoSpacing"/>
-        <w:rPr>
-          <w:lang w:val="en-US"/>
-        </w:rPr>
-      </w:pPr>
-    </w:p>
-    <w:p>
-      <w:pPr>
-        <w:pStyle w:val="NoSpacing"/>
-        <w:rPr>
-          <w:lang w:val="en-US"/>
-        </w:rPr>
-      </w:pPr>
-    </w:p>
-    <w:p>
-      <w:pPr>
         <w:pStyle w:val="Heading1"/>
         <w:rPr>
           <w:rStyle w:val="Strong"/>
@@ -4574,7 +4377,6 @@
           <w:color w:val="auto"/>
           <w:lang w:val="en-US"/>
         </w:rPr>
-        <w:lastRenderedPageBreak/>
         <w:t>Scenario</w:t>
       </w:r>
       <w:r>
@@ -4598,7 +4400,7 @@
         </w:rPr>
         <w:t xml:space="preserve">We create a blank project </w:t>
       </w:r>
-      <w:hyperlink r:id="rId14" w:history="1">
+      <w:hyperlink r:id="rId11" w:history="1">
         <w:r>
           <w:rPr>
             <w:rStyle w:val="Hyperlink"/>
@@ -4658,11 +4460,15 @@
       <w:pPr>
         <w:pStyle w:val="NoSpacing"/>
         <w:rPr>
-          <w:lang w:val="en-US"/>
-        </w:rPr>
-      </w:pPr>
-      <w:r>
-        <w:rPr>
+          <w:sz w:val="28"/>
+          <w:szCs w:val="28"/>
+          <w:lang w:val="en-US"/>
+        </w:rPr>
+      </w:pPr>
+      <w:r>
+        <w:rPr>
+          <w:sz w:val="28"/>
+          <w:szCs w:val="28"/>
           <w:lang w:val="en-US"/>
         </w:rPr>
         <w:t xml:space="preserve">$ </w:t>
@@ -4671,11 +4477,802 @@
         <w:rPr>
           <w:b/>
           <w:bCs/>
+          <w:sz w:val="28"/>
+          <w:szCs w:val="28"/>
           <w:lang w:val="en-US"/>
         </w:rPr>
         <w:t xml:space="preserve">git remote add origin </w:t>
       </w:r>
-      <w:hyperlink r:id="rId15" w:history="1">
+      <w:hyperlink r:id="rId12" w:history="1">
+        <w:r>
+          <w:rPr>
+            <w:rStyle w:val="Hyperlink"/>
+            <w:b/>
+            <w:bCs/>
+            <w:sz w:val="28"/>
+            <w:szCs w:val="28"/>
+            <w:u w:val="none"/>
+            <w:lang w:val="en-US"/>
+          </w:rPr>
+          <w:t>https://github.com/nikiciu/myrepo2.git</w:t>
+        </w:r>
+      </w:hyperlink>
+    </w:p>
+    <w:p>
+      <w:pPr>
+        <w:pStyle w:val="NoSpacing"/>
+        <w:rPr>
+          <w:lang w:val="en-US"/>
+        </w:rPr>
+      </w:pPr>
+    </w:p>
+    <w:p>
+      <w:pPr>
+        <w:pStyle w:val="NoSpacing"/>
+        <w:rPr>
+          <w:b/>
+          <w:bCs/>
+          <w:color w:val="FF0000"/>
+          <w:lang w:val="en-US"/>
+        </w:rPr>
+      </w:pPr>
+      <w:r>
+        <w:rPr>
+          <w:b/>
+          <w:bCs/>
+          <w:color w:val="FF0000"/>
+          <w:lang w:val="en-US"/>
+        </w:rPr>
+        <w:t>Verification</w:t>
+      </w:r>
+      <w:r>
+        <w:rPr>
+          <w:b/>
+          <w:bCs/>
+          <w:color w:val="FF0000"/>
+          <w:lang w:val="en-US"/>
+        </w:rPr>
+        <w:sym w:font="Wingdings" w:char="F04B"/>
+      </w:r>
+    </w:p>
+    <w:p>
+      <w:pPr>
+        <w:pStyle w:val="NoSpacing"/>
+        <w:rPr>
+          <w:b/>
+          <w:bCs/>
+          <w:lang w:val="en-US"/>
+        </w:rPr>
+      </w:pPr>
+      <w:r>
+        <w:rPr>
+          <w:b/>
+          <w:bCs/>
+          <w:lang w:val="en-US"/>
+        </w:rPr>
+        <w:t xml:space="preserve">$ </w:t>
+      </w:r>
+      <w:r>
+        <w:rPr>
+          <w:b/>
+          <w:bCs/>
+          <w:lang w:val="en-US"/>
+        </w:rPr>
+        <w:t>git remote show origin</w:t>
+      </w:r>
+    </w:p>
+    <w:p>
+      <w:pPr>
+        <w:pStyle w:val="NoSpacing"/>
+        <w:rPr>
+          <w:b/>
+          <w:bCs/>
+          <w:lang w:val="en-US"/>
+        </w:rPr>
+      </w:pPr>
+      <w:r>
+        <w:rPr>
+          <w:b/>
+          <w:bCs/>
+          <w:lang w:val="en-US"/>
+        </w:rPr>
+        <w:t xml:space="preserve">$ </w:t>
+      </w:r>
+      <w:r>
+        <w:rPr>
+          <w:b/>
+          <w:bCs/>
+          <w:lang w:val="en-US"/>
+        </w:rPr>
+        <w:t>git config --list | grep my</w:t>
+      </w:r>
+    </w:p>
+    <w:p>
+      <w:pPr>
+        <w:pStyle w:val="NoSpacing"/>
+        <w:rPr>
+          <w:lang w:val="en-US"/>
+        </w:rPr>
+      </w:pPr>
+      <w:r>
+        <w:rPr>
+          <w:b/>
+          <w:bCs/>
+          <w:lang w:val="en-US"/>
+        </w:rPr>
+        <w:lastRenderedPageBreak/>
+        <w:t>remote.origin.url=https://github.com/nikiciu/myrepo2.git</w:t>
+      </w:r>
+    </w:p>
+    <w:p>
+      <w:pPr>
+        <w:pStyle w:val="NoSpacing"/>
+        <w:ind w:left="708"/>
+        <w:rPr>
+          <w:lang w:val="en-US"/>
+        </w:rPr>
+      </w:pPr>
+      <w:r>
+        <w:rPr>
+          <w:lang w:val="en-US"/>
+        </w:rPr>
+        <w:t xml:space="preserve">* </w:t>
+      </w:r>
+      <w:proofErr w:type="gramStart"/>
+      <w:r>
+        <w:rPr>
+          <w:lang w:val="en-US"/>
+        </w:rPr>
+        <w:t>remote</w:t>
+      </w:r>
+      <w:proofErr w:type="gramEnd"/>
+      <w:r>
+        <w:rPr>
+          <w:lang w:val="en-US"/>
+        </w:rPr>
+        <w:t xml:space="preserve"> origin</w:t>
+      </w:r>
+    </w:p>
+    <w:p>
+      <w:pPr>
+        <w:pStyle w:val="NoSpacing"/>
+        <w:ind w:left="708"/>
+        <w:rPr>
+          <w:lang w:val="en-US"/>
+        </w:rPr>
+      </w:pPr>
+      <w:r>
+        <w:rPr>
+          <w:lang w:val="en-US"/>
+        </w:rPr>
+        <w:t xml:space="preserve">  Fetch URL: https://github.com/nikiciu/myrepo2.git</w:t>
+      </w:r>
+    </w:p>
+    <w:p>
+      <w:pPr>
+        <w:pStyle w:val="NoSpacing"/>
+        <w:ind w:left="708"/>
+        <w:rPr>
+          <w:lang w:val="en-US"/>
+        </w:rPr>
+      </w:pPr>
+      <w:r>
+        <w:rPr>
+          <w:lang w:val="en-US"/>
+        </w:rPr>
+        <w:t xml:space="preserve">  </w:t>
+      </w:r>
+      <w:proofErr w:type="gramStart"/>
+      <w:r>
+        <w:rPr>
+          <w:lang w:val="en-US"/>
+        </w:rPr>
+        <w:t>Push  URL</w:t>
+      </w:r>
+      <w:proofErr w:type="gramEnd"/>
+      <w:r>
+        <w:rPr>
+          <w:lang w:val="en-US"/>
+        </w:rPr>
+        <w:t xml:space="preserve">: </w:t>
+      </w:r>
+      <w:hyperlink r:id="rId13" w:history="1">
+        <w:r>
+          <w:rPr>
+            <w:rStyle w:val="Hyperlink"/>
+            <w:lang w:val="en-US"/>
+          </w:rPr>
+          <w:t>https://github.com/nikiciu/myrepo2.git</w:t>
+        </w:r>
+      </w:hyperlink>
+    </w:p>
+    <w:p>
+      <w:pPr>
+        <w:pStyle w:val="NoSpacing"/>
+        <w:rPr>
+          <w:lang w:val="en-US"/>
+        </w:rPr>
+      </w:pPr>
+      <w:r>
+        <w:rPr>
+          <w:lang w:val="en-US"/>
+        </w:rPr>
+        <w:t>$</w:t>
+      </w:r>
+      <w:r>
+        <w:rPr>
+          <w:b/>
+          <w:bCs/>
+          <w:lang w:val="en-US"/>
+        </w:rPr>
+        <w:t xml:space="preserve"> git config --list | grep my</w:t>
+      </w:r>
+    </w:p>
+    <w:p>
+      <w:pPr>
+        <w:pStyle w:val="NoSpacing"/>
+        <w:rPr>
+          <w:lang w:val="en-US"/>
+        </w:rPr>
+      </w:pPr>
+      <w:r>
+        <w:rPr>
+          <w:lang w:val="en-US"/>
+        </w:rPr>
+        <w:t>remote.origin.url=https://github.com/nikiciu/myrepo2.git</w:t>
+      </w:r>
+    </w:p>
+    <w:p>
+      <w:pPr>
+        <w:pStyle w:val="NoSpacing"/>
+        <w:rPr>
+          <w:lang w:val="en-US"/>
+        </w:rPr>
+      </w:pPr>
+      <w:r>
+        <w:rPr>
+          <w:b/>
+          <w:bCs/>
+          <w:lang w:val="en-US"/>
+        </w:rPr>
+        <w:t>$ git config --</w:t>
+      </w:r>
+      <w:proofErr w:type="gramStart"/>
+      <w:r>
+        <w:rPr>
+          <w:b/>
+          <w:bCs/>
+          <w:lang w:val="en-US"/>
+        </w:rPr>
+        <w:t>edit</w:t>
+      </w:r>
+      <w:r>
+        <w:rPr>
+          <w:lang w:val="en-US"/>
+        </w:rPr>
+        <w:t xml:space="preserve">  =</w:t>
+      </w:r>
+      <w:proofErr w:type="gramEnd"/>
+      <w:r>
+        <w:rPr>
+          <w:lang w:val="en-US"/>
+        </w:rPr>
+        <w:t>=&gt;</w:t>
+      </w:r>
+      <w:r>
+        <w:rPr>
+          <w:b/>
+          <w:bCs/>
+          <w:highlight w:val="yellow"/>
+          <w:lang w:val="en-US"/>
+        </w:rPr>
+        <w:t>1+Ctrl+G</w:t>
+      </w:r>
+      <w:r>
+        <w:rPr>
+          <w:lang w:val="en-US"/>
+        </w:rPr>
+        <w:t xml:space="preserve"> </w:t>
+      </w:r>
+      <w:r>
+        <w:rPr>
+          <w:lang w:val="en-US"/>
+        </w:rPr>
+        <w:t xml:space="preserve">reveal </w:t>
+      </w:r>
+      <w:r>
+        <w:rPr>
+          <w:lang w:val="en-US"/>
+        </w:rPr>
+        <w:t xml:space="preserve">the file </w:t>
+      </w:r>
+      <w:r>
+        <w:rPr>
+          <w:lang w:val="en-US"/>
+        </w:rPr>
+        <w:t>path</w:t>
+      </w:r>
+      <w:r>
+        <w:rPr>
+          <w:lang w:val="en-US"/>
+        </w:rPr>
+        <w:t>.</w:t>
+      </w:r>
+    </w:p>
+    <w:p>
+      <w:pPr>
+        <w:pStyle w:val="NoSpacing"/>
+        <w:rPr>
+          <w:lang w:val="en-US"/>
+        </w:rPr>
+      </w:pPr>
+      <w:r>
+        <w:rPr>
+          <w:lang w:val="en-US"/>
+        </w:rPr>
+        <w:t>[core]</w:t>
+      </w:r>
+    </w:p>
+    <w:p>
+      <w:pPr>
+        <w:pStyle w:val="NoSpacing"/>
+        <w:rPr>
+          <w:lang w:val="en-US"/>
+        </w:rPr>
+      </w:pPr>
+      <w:r>
+        <w:rPr>
+          <w:lang w:val="en-US"/>
+        </w:rPr>
+        <w:t xml:space="preserve">        </w:t>
+      </w:r>
+      <w:proofErr w:type="spellStart"/>
+      <w:r>
+        <w:rPr>
+          <w:lang w:val="en-US"/>
+        </w:rPr>
+        <w:t>repositoryformatversion</w:t>
+      </w:r>
+      <w:proofErr w:type="spellEnd"/>
+      <w:r>
+        <w:rPr>
+          <w:lang w:val="en-US"/>
+        </w:rPr>
+        <w:t xml:space="preserve"> = 0</w:t>
+      </w:r>
+    </w:p>
+    <w:p>
+      <w:pPr>
+        <w:pStyle w:val="NoSpacing"/>
+        <w:rPr>
+          <w:lang w:val="en-US"/>
+        </w:rPr>
+      </w:pPr>
+      <w:r>
+        <w:rPr>
+          <w:lang w:val="en-US"/>
+        </w:rPr>
+        <w:t xml:space="preserve">        </w:t>
+      </w:r>
+      <w:proofErr w:type="spellStart"/>
+      <w:r>
+        <w:rPr>
+          <w:lang w:val="en-US"/>
+        </w:rPr>
+        <w:t>filemode</w:t>
+      </w:r>
+      <w:proofErr w:type="spellEnd"/>
+      <w:r>
+        <w:rPr>
+          <w:lang w:val="en-US"/>
+        </w:rPr>
+        <w:t xml:space="preserve"> = false</w:t>
+      </w:r>
+    </w:p>
+    <w:p>
+      <w:pPr>
+        <w:pStyle w:val="NoSpacing"/>
+        <w:rPr>
+          <w:lang w:val="en-US"/>
+        </w:rPr>
+      </w:pPr>
+      <w:r>
+        <w:rPr>
+          <w:lang w:val="en-US"/>
+        </w:rPr>
+        <w:t xml:space="preserve">        bare = false</w:t>
+      </w:r>
+    </w:p>
+    <w:p>
+      <w:pPr>
+        <w:pStyle w:val="NoSpacing"/>
+        <w:rPr>
+          <w:lang w:val="en-US"/>
+        </w:rPr>
+      </w:pPr>
+      <w:r>
+        <w:rPr>
+          <w:lang w:val="en-US"/>
+        </w:rPr>
+        <w:t xml:space="preserve">        </w:t>
+      </w:r>
+      <w:proofErr w:type="spellStart"/>
+      <w:r>
+        <w:rPr>
+          <w:lang w:val="en-US"/>
+        </w:rPr>
+        <w:t>logallrefupdates</w:t>
+      </w:r>
+      <w:proofErr w:type="spellEnd"/>
+      <w:r>
+        <w:rPr>
+          <w:lang w:val="en-US"/>
+        </w:rPr>
+        <w:t xml:space="preserve"> = true</w:t>
+      </w:r>
+    </w:p>
+    <w:p>
+      <w:pPr>
+        <w:pStyle w:val="NoSpacing"/>
+        <w:rPr>
+          <w:lang w:val="en-US"/>
+        </w:rPr>
+      </w:pPr>
+      <w:r>
+        <w:rPr>
+          <w:lang w:val="en-US"/>
+        </w:rPr>
+        <w:t xml:space="preserve">        </w:t>
+      </w:r>
+      <w:proofErr w:type="spellStart"/>
+      <w:r>
+        <w:rPr>
+          <w:lang w:val="en-US"/>
+        </w:rPr>
+        <w:t>symlinks</w:t>
+      </w:r>
+      <w:proofErr w:type="spellEnd"/>
+      <w:r>
+        <w:rPr>
+          <w:lang w:val="en-US"/>
+        </w:rPr>
+        <w:t xml:space="preserve"> = false</w:t>
+      </w:r>
+    </w:p>
+    <w:p>
+      <w:pPr>
+        <w:pStyle w:val="NoSpacing"/>
+        <w:rPr>
+          <w:lang w:val="en-US"/>
+        </w:rPr>
+      </w:pPr>
+      <w:r>
+        <w:rPr>
+          <w:lang w:val="en-US"/>
+        </w:rPr>
+        <w:t xml:space="preserve">        </w:t>
+      </w:r>
+      <w:proofErr w:type="spellStart"/>
+      <w:r>
+        <w:rPr>
+          <w:lang w:val="en-US"/>
+        </w:rPr>
+        <w:t>ignorecase</w:t>
+      </w:r>
+      <w:proofErr w:type="spellEnd"/>
+      <w:r>
+        <w:rPr>
+          <w:lang w:val="en-US"/>
+        </w:rPr>
+        <w:t xml:space="preserve"> = true</w:t>
+      </w:r>
+    </w:p>
+    <w:p>
+      <w:pPr>
+        <w:pStyle w:val="NoSpacing"/>
+        <w:rPr>
+          <w:lang w:val="en-US"/>
+        </w:rPr>
+      </w:pPr>
+      <w:r>
+        <w:rPr>
+          <w:lang w:val="en-US"/>
+        </w:rPr>
+        <w:t>[remote "origin"]</w:t>
+      </w:r>
+    </w:p>
+    <w:p>
+      <w:pPr>
+        <w:pStyle w:val="NoSpacing"/>
+        <w:rPr>
+          <w:b/>
+          <w:bCs/>
+          <w:lang w:val="en-US"/>
+        </w:rPr>
+      </w:pPr>
+      <w:r>
+        <w:rPr>
+          <w:lang w:val="en-US"/>
+        </w:rPr>
+        <w:t xml:space="preserve">        </w:t>
+      </w:r>
+      <w:proofErr w:type="spellStart"/>
+      <w:r>
+        <w:rPr>
+          <w:b/>
+          <w:bCs/>
+          <w:lang w:val="en-US"/>
+        </w:rPr>
+        <w:t>url</w:t>
+      </w:r>
+      <w:proofErr w:type="spellEnd"/>
+      <w:r>
+        <w:rPr>
+          <w:b/>
+          <w:bCs/>
+          <w:lang w:val="en-US"/>
+        </w:rPr>
+        <w:t xml:space="preserve"> = https://github.com/nikiciu/myrepo2.git</w:t>
+      </w:r>
+    </w:p>
+    <w:p>
+      <w:pPr>
+        <w:pStyle w:val="NoSpacing"/>
+        <w:rPr>
+          <w:lang w:val="en-US"/>
+        </w:rPr>
+      </w:pPr>
+      <w:r>
+        <w:rPr>
+          <w:lang w:val="en-US"/>
+        </w:rPr>
+        <w:t xml:space="preserve">        fetch = +refs/heads/</w:t>
+      </w:r>
+      <w:proofErr w:type="gramStart"/>
+      <w:r>
+        <w:rPr>
+          <w:lang w:val="en-US"/>
+        </w:rPr>
+        <w:t>*:refs</w:t>
+      </w:r>
+      <w:proofErr w:type="gramEnd"/>
+      <w:r>
+        <w:rPr>
+          <w:lang w:val="en-US"/>
+        </w:rPr>
+        <w:t>/remotes/origin/*</w:t>
+      </w:r>
+    </w:p>
+    <w:p>
+      <w:pPr>
+        <w:pStyle w:val="NoSpacing"/>
+        <w:rPr>
+          <w:b/>
+          <w:bCs/>
+          <w:color w:val="FF0000"/>
+          <w:lang w:val="en-US"/>
+        </w:rPr>
+      </w:pPr>
+      <w:r>
+        <w:rPr>
+          <w:b/>
+          <w:bCs/>
+          <w:color w:val="FF0000"/>
+          <w:lang w:val="en-US"/>
+        </w:rPr>
+        <w:t xml:space="preserve">Push the project to </w:t>
+      </w:r>
+      <w:proofErr w:type="spellStart"/>
+      <w:r>
+        <w:rPr>
+          <w:b/>
+          <w:bCs/>
+          <w:color w:val="FF0000"/>
+          <w:lang w:val="en-US"/>
+        </w:rPr>
+        <w:t>github</w:t>
+      </w:r>
+      <w:proofErr w:type="spellEnd"/>
+      <w:r>
+        <w:rPr>
+          <w:b/>
+          <w:bCs/>
+          <w:color w:val="FF0000"/>
+          <w:lang w:val="en-US"/>
+        </w:rPr>
+        <w:t>:</w:t>
+      </w:r>
+    </w:p>
+    <w:p>
+      <w:pPr>
+        <w:pStyle w:val="NoSpacing"/>
+        <w:rPr>
+          <w:lang w:val="en-US"/>
+        </w:rPr>
+      </w:pPr>
+      <w:r>
+        <w:rPr>
+          <w:lang w:val="en-US"/>
+        </w:rPr>
+        <w:t xml:space="preserve">$ </w:t>
+      </w:r>
+      <w:r>
+        <w:rPr>
+          <w:b/>
+          <w:bCs/>
+          <w:lang w:val="en-US"/>
+        </w:rPr>
+        <w:t>git push -u origin master</w:t>
+      </w:r>
+      <w:r>
+        <w:rPr>
+          <w:b/>
+          <w:bCs/>
+          <w:lang w:val="en-US"/>
+        </w:rPr>
+        <w:t xml:space="preserve"> </w:t>
+      </w:r>
+      <w:r>
+        <w:rPr>
+          <w:b/>
+          <w:bCs/>
+          <w:lang w:val="en-US"/>
+        </w:rPr>
+        <w:tab/>
+      </w:r>
+      <w:r>
+        <w:rPr>
+          <w:b/>
+          <w:bCs/>
+          <w:lang w:val="en-US"/>
+        </w:rPr>
+        <w:sym w:font="Wingdings" w:char="F0E8"/>
+      </w:r>
+      <w:r>
+        <w:rPr>
+          <w:b/>
+          <w:bCs/>
+          <w:lang w:val="en-US"/>
+        </w:rPr>
+        <w:t xml:space="preserve"> </w:t>
+      </w:r>
+      <w:r>
+        <w:rPr>
+          <w:lang w:val="en-US"/>
+        </w:rPr>
+        <w:t>(-u, --set-</w:t>
+      </w:r>
+      <w:r>
+        <w:rPr>
+          <w:b/>
+          <w:bCs/>
+          <w:lang w:val="en-US"/>
+        </w:rPr>
+        <w:t>u</w:t>
+      </w:r>
+      <w:r>
+        <w:rPr>
+          <w:lang w:val="en-US"/>
+        </w:rPr>
+        <w:t>pstream    set upstream for git pull/status)</w:t>
+      </w:r>
+    </w:p>
+    <w:p>
+      <w:pPr>
+        <w:pStyle w:val="NoSpacing"/>
+        <w:rPr>
+          <w:b/>
+          <w:bCs/>
+          <w:lang w:val="en-US"/>
+        </w:rPr>
+      </w:pPr>
+      <w:r>
+        <w:rPr>
+          <w:lang w:val="en-US"/>
+        </w:rPr>
+        <w:t>Make changes. Commit changes. Repeat:</w:t>
+      </w:r>
+      <w:r>
+        <w:t xml:space="preserve"> </w:t>
+      </w:r>
+      <w:r>
+        <w:rPr>
+          <w:b/>
+          <w:bCs/>
+          <w:lang w:val="en-US"/>
+        </w:rPr>
+        <w:t>$ git push -v -u origin master</w:t>
+      </w:r>
+    </w:p>
+    <w:p>
+      <w:pPr>
+        <w:pStyle w:val="NoSpacing"/>
+        <w:rPr>
+          <w:b/>
+          <w:bCs/>
+          <w:color w:val="FF0000"/>
+          <w:lang w:val="en-US"/>
+        </w:rPr>
+      </w:pPr>
+      <w:r>
+        <w:rPr>
+          <w:b/>
+          <w:bCs/>
+          <w:color w:val="FF0000"/>
+          <w:lang w:val="en-US"/>
+        </w:rPr>
+        <w:t xml:space="preserve">Now, the project is on </w:t>
+      </w:r>
+      <w:proofErr w:type="spellStart"/>
+      <w:r>
+        <w:rPr>
+          <w:b/>
+          <w:bCs/>
+          <w:color w:val="FF0000"/>
+          <w:lang w:val="en-US"/>
+        </w:rPr>
+        <w:t>github</w:t>
+      </w:r>
+      <w:proofErr w:type="spellEnd"/>
+      <w:r>
+        <w:rPr>
+          <w:b/>
+          <w:bCs/>
+          <w:color w:val="FF0000"/>
+          <w:lang w:val="en-US"/>
+        </w:rPr>
+        <w:t>. Other users who want to work on it must CLONE it!</w:t>
+      </w:r>
+      <w:r>
+        <w:rPr>
+          <w:b/>
+          <w:bCs/>
+          <w:color w:val="FF0000"/>
+          <w:lang w:val="en-US"/>
+        </w:rPr>
+        <w:t xml:space="preserve"> Make </w:t>
+      </w:r>
+      <w:proofErr w:type="spellStart"/>
+      <w:proofErr w:type="gramStart"/>
+      <w:r>
+        <w:rPr>
+          <w:b/>
+          <w:bCs/>
+          <w:color w:val="FF0000"/>
+          <w:lang w:val="en-US"/>
+        </w:rPr>
+        <w:t>changes,commit</w:t>
+      </w:r>
+      <w:proofErr w:type="spellEnd"/>
+      <w:proofErr w:type="gramEnd"/>
+      <w:r>
+        <w:rPr>
+          <w:b/>
+          <w:bCs/>
+          <w:color w:val="FF0000"/>
+          <w:lang w:val="en-US"/>
+        </w:rPr>
+        <w:t>…</w:t>
+      </w:r>
+    </w:p>
+    <w:p>
+      <w:pPr>
+        <w:pStyle w:val="NoSpacing"/>
+        <w:rPr>
+          <w:b/>
+          <w:bCs/>
+          <w:lang w:val="en-US"/>
+        </w:rPr>
+      </w:pPr>
+      <w:r>
+        <w:rPr>
+          <w:b/>
+          <w:bCs/>
+          <w:lang w:val="en-US"/>
+        </w:rPr>
+        <w:t xml:space="preserve">$ git clone </w:t>
+      </w:r>
+      <w:hyperlink r:id="rId14" w:history="1">
         <w:r>
           <w:rPr>
             <w:rStyle w:val="Hyperlink"/>
@@ -4694,791 +5291,6 @@
           <w:lang w:val="en-US"/>
         </w:rPr>
       </w:pPr>
-    </w:p>
-    <w:p>
-      <w:pPr>
-        <w:pStyle w:val="NoSpacing"/>
-        <w:rPr>
-          <w:b/>
-          <w:bCs/>
-          <w:color w:val="FF0000"/>
-          <w:lang w:val="en-US"/>
-        </w:rPr>
-      </w:pPr>
-      <w:r>
-        <w:rPr>
-          <w:b/>
-          <w:bCs/>
-          <w:color w:val="FF0000"/>
-          <w:lang w:val="en-US"/>
-        </w:rPr>
-        <w:t>Verification</w:t>
-      </w:r>
-      <w:r>
-        <w:rPr>
-          <w:b/>
-          <w:bCs/>
-          <w:color w:val="FF0000"/>
-          <w:lang w:val="en-US"/>
-        </w:rPr>
-        <w:sym w:font="Wingdings" w:char="F04B"/>
-      </w:r>
-    </w:p>
-    <w:p>
-      <w:pPr>
-        <w:pStyle w:val="NoSpacing"/>
-        <w:rPr>
-          <w:b/>
-          <w:bCs/>
-          <w:lang w:val="en-US"/>
-        </w:rPr>
-      </w:pPr>
-      <w:r>
-        <w:rPr>
-          <w:b/>
-          <w:bCs/>
-          <w:lang w:val="en-US"/>
-        </w:rPr>
-        <w:t xml:space="preserve">$ </w:t>
-      </w:r>
-      <w:r>
-        <w:rPr>
-          <w:b/>
-          <w:bCs/>
-          <w:lang w:val="en-US"/>
-        </w:rPr>
-        <w:t>git remote show origin</w:t>
-      </w:r>
-    </w:p>
-    <w:p>
-      <w:pPr>
-        <w:pStyle w:val="NoSpacing"/>
-        <w:rPr>
-          <w:b/>
-          <w:bCs/>
-          <w:lang w:val="en-US"/>
-        </w:rPr>
-      </w:pPr>
-      <w:r>
-        <w:rPr>
-          <w:b/>
-          <w:bCs/>
-          <w:lang w:val="en-US"/>
-        </w:rPr>
-        <w:t xml:space="preserve">$ </w:t>
-      </w:r>
-      <w:r>
-        <w:rPr>
-          <w:b/>
-          <w:bCs/>
-          <w:lang w:val="en-US"/>
-        </w:rPr>
-        <w:t>git config --list | grep my</w:t>
-      </w:r>
-    </w:p>
-    <w:p>
-      <w:pPr>
-        <w:pStyle w:val="NoSpacing"/>
-        <w:rPr>
-          <w:lang w:val="en-US"/>
-        </w:rPr>
-      </w:pPr>
-      <w:r>
-        <w:rPr>
-          <w:b/>
-          <w:bCs/>
-          <w:lang w:val="en-US"/>
-        </w:rPr>
-        <w:t>remote.origin.url=https://github.com/nikiciu/myrepo2.git</w:t>
-      </w:r>
-    </w:p>
-    <w:p>
-      <w:pPr>
-        <w:pStyle w:val="NoSpacing"/>
-        <w:ind w:left="708"/>
-        <w:rPr>
-          <w:lang w:val="en-US"/>
-        </w:rPr>
-      </w:pPr>
-      <w:r>
-        <w:rPr>
-          <w:lang w:val="en-US"/>
-        </w:rPr>
-        <w:t xml:space="preserve">* </w:t>
-      </w:r>
-      <w:proofErr w:type="gramStart"/>
-      <w:r>
-        <w:rPr>
-          <w:lang w:val="en-US"/>
-        </w:rPr>
-        <w:t>remote</w:t>
-      </w:r>
-      <w:proofErr w:type="gramEnd"/>
-      <w:r>
-        <w:rPr>
-          <w:lang w:val="en-US"/>
-        </w:rPr>
-        <w:t xml:space="preserve"> origin</w:t>
-      </w:r>
-    </w:p>
-    <w:p>
-      <w:pPr>
-        <w:pStyle w:val="NoSpacing"/>
-        <w:ind w:left="708"/>
-        <w:rPr>
-          <w:lang w:val="en-US"/>
-        </w:rPr>
-      </w:pPr>
-      <w:r>
-        <w:rPr>
-          <w:lang w:val="en-US"/>
-        </w:rPr>
-        <w:t xml:space="preserve">  Fetch URL: https://github.com/nikiciu/myrepo2.git</w:t>
-      </w:r>
-    </w:p>
-    <w:p>
-      <w:pPr>
-        <w:pStyle w:val="NoSpacing"/>
-        <w:ind w:left="708"/>
-        <w:rPr>
-          <w:lang w:val="en-US"/>
-        </w:rPr>
-      </w:pPr>
-      <w:r>
-        <w:rPr>
-          <w:lang w:val="en-US"/>
-        </w:rPr>
-        <w:t xml:space="preserve">  </w:t>
-      </w:r>
-      <w:proofErr w:type="gramStart"/>
-      <w:r>
-        <w:rPr>
-          <w:lang w:val="en-US"/>
-        </w:rPr>
-        <w:t>Push  URL</w:t>
-      </w:r>
-      <w:proofErr w:type="gramEnd"/>
-      <w:r>
-        <w:rPr>
-          <w:lang w:val="en-US"/>
-        </w:rPr>
-        <w:t xml:space="preserve">: </w:t>
-      </w:r>
-      <w:hyperlink r:id="rId16" w:history="1">
-        <w:r>
-          <w:rPr>
-            <w:rStyle w:val="Hyperlink"/>
-            <w:lang w:val="en-US"/>
-          </w:rPr>
-          <w:t>https://github.com/nikiciu/myrepo2.git</w:t>
-        </w:r>
-      </w:hyperlink>
-    </w:p>
-    <w:p>
-      <w:pPr>
-        <w:pStyle w:val="NoSpacing"/>
-        <w:rPr>
-          <w:lang w:val="en-US"/>
-        </w:rPr>
-      </w:pPr>
-      <w:r>
-        <w:rPr>
-          <w:lang w:val="en-US"/>
-        </w:rPr>
-        <w:t>$</w:t>
-      </w:r>
-      <w:r>
-        <w:rPr>
-          <w:b/>
-          <w:bCs/>
-          <w:lang w:val="en-US"/>
-        </w:rPr>
-        <w:t xml:space="preserve"> git config --list | grep my</w:t>
-      </w:r>
-    </w:p>
-    <w:p>
-      <w:pPr>
-        <w:pStyle w:val="NoSpacing"/>
-        <w:rPr>
-          <w:lang w:val="en-US"/>
-        </w:rPr>
-      </w:pPr>
-      <w:r>
-        <w:rPr>
-          <w:lang w:val="en-US"/>
-        </w:rPr>
-        <w:t>remote.origin.url=https://github.com/nikiciu/myrepo2.git</w:t>
-      </w:r>
-    </w:p>
-    <w:p>
-      <w:pPr>
-        <w:pStyle w:val="NoSpacing"/>
-        <w:rPr>
-          <w:lang w:val="en-US"/>
-        </w:rPr>
-      </w:pPr>
-      <w:r>
-        <w:rPr>
-          <w:b/>
-          <w:bCs/>
-          <w:lang w:val="en-US"/>
-        </w:rPr>
-        <w:t>$ git config --</w:t>
-      </w:r>
-      <w:proofErr w:type="gramStart"/>
-      <w:r>
-        <w:rPr>
-          <w:b/>
-          <w:bCs/>
-          <w:lang w:val="en-US"/>
-        </w:rPr>
-        <w:t>edit</w:t>
-      </w:r>
-      <w:r>
-        <w:rPr>
-          <w:lang w:val="en-US"/>
-        </w:rPr>
-        <w:t xml:space="preserve">  =</w:t>
-      </w:r>
-      <w:proofErr w:type="gramEnd"/>
-      <w:r>
-        <w:rPr>
-          <w:lang w:val="en-US"/>
-        </w:rPr>
-        <w:t>=&gt;</w:t>
-      </w:r>
-      <w:r>
-        <w:rPr>
-          <w:b/>
-          <w:bCs/>
-          <w:highlight w:val="yellow"/>
-          <w:lang w:val="en-US"/>
-        </w:rPr>
-        <w:t>1+Ctrl+G</w:t>
-      </w:r>
-      <w:r>
-        <w:rPr>
-          <w:lang w:val="en-US"/>
-        </w:rPr>
-        <w:t xml:space="preserve"> </w:t>
-      </w:r>
-      <w:r>
-        <w:rPr>
-          <w:lang w:val="en-US"/>
-        </w:rPr>
-        <w:t xml:space="preserve">reveal </w:t>
-      </w:r>
-      <w:r>
-        <w:rPr>
-          <w:lang w:val="en-US"/>
-        </w:rPr>
-        <w:t xml:space="preserve">the file </w:t>
-      </w:r>
-      <w:r>
-        <w:rPr>
-          <w:lang w:val="en-US"/>
-        </w:rPr>
-        <w:t>path</w:t>
-      </w:r>
-      <w:r>
-        <w:rPr>
-          <w:lang w:val="en-US"/>
-        </w:rPr>
-        <w:t>.</w:t>
-      </w:r>
-    </w:p>
-    <w:p>
-      <w:pPr>
-        <w:pStyle w:val="NoSpacing"/>
-        <w:rPr>
-          <w:lang w:val="en-US"/>
-        </w:rPr>
-      </w:pPr>
-      <w:r>
-        <w:rPr>
-          <w:lang w:val="en-US"/>
-        </w:rPr>
-        <w:t>[core]</w:t>
-      </w:r>
-    </w:p>
-    <w:p>
-      <w:pPr>
-        <w:pStyle w:val="NoSpacing"/>
-        <w:rPr>
-          <w:lang w:val="en-US"/>
-        </w:rPr>
-      </w:pPr>
-      <w:r>
-        <w:rPr>
-          <w:lang w:val="en-US"/>
-        </w:rPr>
-        <w:t xml:space="preserve">        </w:t>
-      </w:r>
-      <w:proofErr w:type="spellStart"/>
-      <w:r>
-        <w:rPr>
-          <w:lang w:val="en-US"/>
-        </w:rPr>
-        <w:t>repositoryformatversion</w:t>
-      </w:r>
-      <w:proofErr w:type="spellEnd"/>
-      <w:r>
-        <w:rPr>
-          <w:lang w:val="en-US"/>
-        </w:rPr>
-        <w:t xml:space="preserve"> = 0</w:t>
-      </w:r>
-    </w:p>
-    <w:p>
-      <w:pPr>
-        <w:pStyle w:val="NoSpacing"/>
-        <w:rPr>
-          <w:lang w:val="en-US"/>
-        </w:rPr>
-      </w:pPr>
-      <w:r>
-        <w:rPr>
-          <w:lang w:val="en-US"/>
-        </w:rPr>
-        <w:t xml:space="preserve">        </w:t>
-      </w:r>
-      <w:proofErr w:type="spellStart"/>
-      <w:r>
-        <w:rPr>
-          <w:lang w:val="en-US"/>
-        </w:rPr>
-        <w:t>filemode</w:t>
-      </w:r>
-      <w:proofErr w:type="spellEnd"/>
-      <w:r>
-        <w:rPr>
-          <w:lang w:val="en-US"/>
-        </w:rPr>
-        <w:t xml:space="preserve"> = false</w:t>
-      </w:r>
-    </w:p>
-    <w:p>
-      <w:pPr>
-        <w:pStyle w:val="NoSpacing"/>
-        <w:rPr>
-          <w:lang w:val="en-US"/>
-        </w:rPr>
-      </w:pPr>
-      <w:r>
-        <w:rPr>
-          <w:lang w:val="en-US"/>
-        </w:rPr>
-        <w:t xml:space="preserve">        bare = false</w:t>
-      </w:r>
-    </w:p>
-    <w:p>
-      <w:pPr>
-        <w:pStyle w:val="NoSpacing"/>
-        <w:rPr>
-          <w:lang w:val="en-US"/>
-        </w:rPr>
-      </w:pPr>
-      <w:r>
-        <w:rPr>
-          <w:lang w:val="en-US"/>
-        </w:rPr>
-        <w:t xml:space="preserve">        </w:t>
-      </w:r>
-      <w:proofErr w:type="spellStart"/>
-      <w:r>
-        <w:rPr>
-          <w:lang w:val="en-US"/>
-        </w:rPr>
-        <w:t>logallrefupdates</w:t>
-      </w:r>
-      <w:proofErr w:type="spellEnd"/>
-      <w:r>
-        <w:rPr>
-          <w:lang w:val="en-US"/>
-        </w:rPr>
-        <w:t xml:space="preserve"> = true</w:t>
-      </w:r>
-    </w:p>
-    <w:p>
-      <w:pPr>
-        <w:pStyle w:val="NoSpacing"/>
-        <w:rPr>
-          <w:lang w:val="en-US"/>
-        </w:rPr>
-      </w:pPr>
-      <w:r>
-        <w:rPr>
-          <w:lang w:val="en-US"/>
-        </w:rPr>
-        <w:t xml:space="preserve">        </w:t>
-      </w:r>
-      <w:proofErr w:type="spellStart"/>
-      <w:r>
-        <w:rPr>
-          <w:lang w:val="en-US"/>
-        </w:rPr>
-        <w:t>symlinks</w:t>
-      </w:r>
-      <w:proofErr w:type="spellEnd"/>
-      <w:r>
-        <w:rPr>
-          <w:lang w:val="en-US"/>
-        </w:rPr>
-        <w:t xml:space="preserve"> = false</w:t>
-      </w:r>
-    </w:p>
-    <w:p>
-      <w:pPr>
-        <w:pStyle w:val="NoSpacing"/>
-        <w:rPr>
-          <w:lang w:val="en-US"/>
-        </w:rPr>
-      </w:pPr>
-      <w:r>
-        <w:rPr>
-          <w:lang w:val="en-US"/>
-        </w:rPr>
-        <w:t xml:space="preserve">        </w:t>
-      </w:r>
-      <w:proofErr w:type="spellStart"/>
-      <w:r>
-        <w:rPr>
-          <w:lang w:val="en-US"/>
-        </w:rPr>
-        <w:t>ignorecase</w:t>
-      </w:r>
-      <w:proofErr w:type="spellEnd"/>
-      <w:r>
-        <w:rPr>
-          <w:lang w:val="en-US"/>
-        </w:rPr>
-        <w:t xml:space="preserve"> = true</w:t>
-      </w:r>
-    </w:p>
-    <w:p>
-      <w:pPr>
-        <w:pStyle w:val="NoSpacing"/>
-        <w:rPr>
-          <w:lang w:val="en-US"/>
-        </w:rPr>
-      </w:pPr>
-      <w:r>
-        <w:rPr>
-          <w:lang w:val="en-US"/>
-        </w:rPr>
-        <w:t>[remote "origin"]</w:t>
-      </w:r>
-    </w:p>
-    <w:p>
-      <w:pPr>
-        <w:pStyle w:val="NoSpacing"/>
-        <w:rPr>
-          <w:b/>
-          <w:bCs/>
-          <w:lang w:val="en-US"/>
-        </w:rPr>
-      </w:pPr>
-      <w:r>
-        <w:rPr>
-          <w:lang w:val="en-US"/>
-        </w:rPr>
-        <w:t xml:space="preserve">        </w:t>
-      </w:r>
-      <w:proofErr w:type="spellStart"/>
-      <w:r>
-        <w:rPr>
-          <w:b/>
-          <w:bCs/>
-          <w:lang w:val="en-US"/>
-        </w:rPr>
-        <w:t>url</w:t>
-      </w:r>
-      <w:proofErr w:type="spellEnd"/>
-      <w:r>
-        <w:rPr>
-          <w:b/>
-          <w:bCs/>
-          <w:lang w:val="en-US"/>
-        </w:rPr>
-        <w:t xml:space="preserve"> = https://github.com/nikiciu/myrepo2.git</w:t>
-      </w:r>
-    </w:p>
-    <w:p>
-      <w:pPr>
-        <w:pStyle w:val="NoSpacing"/>
-        <w:rPr>
-          <w:lang w:val="en-US"/>
-        </w:rPr>
-      </w:pPr>
-      <w:r>
-        <w:rPr>
-          <w:lang w:val="en-US"/>
-        </w:rPr>
-        <w:t xml:space="preserve">        fetch = +refs/heads/</w:t>
-      </w:r>
-      <w:proofErr w:type="gramStart"/>
-      <w:r>
-        <w:rPr>
-          <w:lang w:val="en-US"/>
-        </w:rPr>
-        <w:t>*:refs</w:t>
-      </w:r>
-      <w:proofErr w:type="gramEnd"/>
-      <w:r>
-        <w:rPr>
-          <w:lang w:val="en-US"/>
-        </w:rPr>
-        <w:t>/remotes/origin/*</w:t>
-      </w:r>
-    </w:p>
-    <w:p>
-      <w:pPr>
-        <w:pStyle w:val="NoSpacing"/>
-        <w:rPr>
-          <w:b/>
-          <w:bCs/>
-          <w:color w:val="FF0000"/>
-          <w:lang w:val="en-US"/>
-        </w:rPr>
-      </w:pPr>
-      <w:r>
-        <w:rPr>
-          <w:b/>
-          <w:bCs/>
-          <w:color w:val="FF0000"/>
-          <w:lang w:val="en-US"/>
-        </w:rPr>
-        <w:t xml:space="preserve">Push the project to </w:t>
-      </w:r>
-      <w:proofErr w:type="spellStart"/>
-      <w:r>
-        <w:rPr>
-          <w:b/>
-          <w:bCs/>
-          <w:color w:val="FF0000"/>
-          <w:lang w:val="en-US"/>
-        </w:rPr>
-        <w:t>github</w:t>
-      </w:r>
-      <w:proofErr w:type="spellEnd"/>
-      <w:r>
-        <w:rPr>
-          <w:b/>
-          <w:bCs/>
-          <w:color w:val="FF0000"/>
-          <w:lang w:val="en-US"/>
-        </w:rPr>
-        <w:t>:</w:t>
-      </w:r>
-    </w:p>
-    <w:p>
-      <w:pPr>
-        <w:pStyle w:val="NoSpacing"/>
-        <w:rPr>
-          <w:lang w:val="en-US"/>
-        </w:rPr>
-      </w:pPr>
-      <w:r>
-        <w:rPr>
-          <w:lang w:val="en-US"/>
-        </w:rPr>
-        <w:t xml:space="preserve">$ </w:t>
-      </w:r>
-      <w:r>
-        <w:rPr>
-          <w:b/>
-          <w:bCs/>
-          <w:lang w:val="en-US"/>
-        </w:rPr>
-        <w:t>git push -u origin master</w:t>
-      </w:r>
-      <w:r>
-        <w:rPr>
-          <w:b/>
-          <w:bCs/>
-          <w:lang w:val="en-US"/>
-        </w:rPr>
-        <w:t xml:space="preserve"> </w:t>
-      </w:r>
-      <w:r>
-        <w:rPr>
-          <w:b/>
-          <w:bCs/>
-          <w:lang w:val="en-US"/>
-        </w:rPr>
-        <w:tab/>
-      </w:r>
-      <w:r>
-        <w:rPr>
-          <w:b/>
-          <w:bCs/>
-          <w:lang w:val="en-US"/>
-        </w:rPr>
-        <w:sym w:font="Wingdings" w:char="F0E8"/>
-      </w:r>
-      <w:r>
-        <w:rPr>
-          <w:b/>
-          <w:bCs/>
-          <w:lang w:val="en-US"/>
-        </w:rPr>
-        <w:t xml:space="preserve"> </w:t>
-      </w:r>
-      <w:r>
-        <w:rPr>
-          <w:lang w:val="en-US"/>
-        </w:rPr>
-        <w:t>(-u, --set-</w:t>
-      </w:r>
-      <w:r>
-        <w:rPr>
-          <w:b/>
-          <w:bCs/>
-          <w:lang w:val="en-US"/>
-        </w:rPr>
-        <w:t>u</w:t>
-      </w:r>
-      <w:r>
-        <w:rPr>
-          <w:lang w:val="en-US"/>
-        </w:rPr>
-        <w:t>pstream    set upstream for git pull/status)</w:t>
-      </w:r>
-    </w:p>
-    <w:p>
-      <w:pPr>
-        <w:pStyle w:val="NoSpacing"/>
-        <w:rPr>
-          <w:b/>
-          <w:bCs/>
-          <w:lang w:val="en-US"/>
-        </w:rPr>
-      </w:pPr>
-      <w:r>
-        <w:rPr>
-          <w:lang w:val="en-US"/>
-        </w:rPr>
-        <w:t>Make changes. Commit changes. Repeat:</w:t>
-      </w:r>
-      <w:r>
-        <w:t xml:space="preserve"> </w:t>
-      </w:r>
-      <w:r>
-        <w:rPr>
-          <w:b/>
-          <w:bCs/>
-          <w:lang w:val="en-US"/>
-        </w:rPr>
-        <w:t>$ git push -v -u origin master</w:t>
-      </w:r>
-    </w:p>
-    <w:p>
-      <w:pPr>
-        <w:pStyle w:val="NoSpacing"/>
-        <w:rPr>
-          <w:b/>
-          <w:bCs/>
-          <w:color w:val="FF0000"/>
-          <w:lang w:val="en-US"/>
-        </w:rPr>
-      </w:pPr>
-      <w:r>
-        <w:rPr>
-          <w:b/>
-          <w:bCs/>
-          <w:color w:val="FF0000"/>
-          <w:lang w:val="en-US"/>
-        </w:rPr>
-        <w:t xml:space="preserve">Now, the project is on </w:t>
-      </w:r>
-      <w:proofErr w:type="spellStart"/>
-      <w:r>
-        <w:rPr>
-          <w:b/>
-          <w:bCs/>
-          <w:color w:val="FF0000"/>
-          <w:lang w:val="en-US"/>
-        </w:rPr>
-        <w:t>github</w:t>
-      </w:r>
-      <w:proofErr w:type="spellEnd"/>
-      <w:r>
-        <w:rPr>
-          <w:b/>
-          <w:bCs/>
-          <w:color w:val="FF0000"/>
-          <w:lang w:val="en-US"/>
-        </w:rPr>
-        <w:t>. Other users who want to work on it must CLONE it!</w:t>
-      </w:r>
-      <w:r>
-        <w:rPr>
-          <w:b/>
-          <w:bCs/>
-          <w:color w:val="FF0000"/>
-          <w:lang w:val="en-US"/>
-        </w:rPr>
-        <w:t xml:space="preserve"> Make </w:t>
-      </w:r>
-      <w:proofErr w:type="spellStart"/>
-      <w:proofErr w:type="gramStart"/>
-      <w:r>
-        <w:rPr>
-          <w:b/>
-          <w:bCs/>
-          <w:color w:val="FF0000"/>
-          <w:lang w:val="en-US"/>
-        </w:rPr>
-        <w:t>changes,commit</w:t>
-      </w:r>
-      <w:proofErr w:type="spellEnd"/>
-      <w:proofErr w:type="gramEnd"/>
-      <w:r>
-        <w:rPr>
-          <w:b/>
-          <w:bCs/>
-          <w:color w:val="FF0000"/>
-          <w:lang w:val="en-US"/>
-        </w:rPr>
-        <w:t>…</w:t>
-      </w:r>
-    </w:p>
-    <w:p>
-      <w:pPr>
-        <w:pStyle w:val="NoSpacing"/>
-        <w:rPr>
-          <w:b/>
-          <w:bCs/>
-          <w:lang w:val="en-US"/>
-        </w:rPr>
-      </w:pPr>
-      <w:r>
-        <w:rPr>
-          <w:b/>
-          <w:bCs/>
-          <w:lang w:val="en-US"/>
-        </w:rPr>
-        <w:t xml:space="preserve">$ git clone </w:t>
-      </w:r>
-      <w:hyperlink r:id="rId17" w:history="1">
-        <w:r>
-          <w:rPr>
-            <w:rStyle w:val="Hyperlink"/>
-            <w:b/>
-            <w:bCs/>
-            <w:lang w:val="en-US"/>
-          </w:rPr>
-          <w:t>https://github.com/nikiciu/myrepo2.git</w:t>
-        </w:r>
-      </w:hyperlink>
-    </w:p>
-    <w:p>
-      <w:pPr>
-        <w:pStyle w:val="NoSpacing"/>
-        <w:rPr>
-          <w:lang w:val="en-US"/>
-        </w:rPr>
-      </w:pPr>
       <w:r>
         <w:rPr>
           <w:b/>
@@ -6693,44 +6505,14 @@
         <w:rPr>
           <w:lang w:val="en-US"/>
         </w:rPr>
-        <w:t>l</w:t>
-      </w:r>
-      <w:r>
-        <w:rPr>
-          <w:lang w:val="en-US"/>
-        </w:rPr>
-        <w:t>evel1-file.txt</w:t>
-      </w:r>
-      <w:r>
-        <w:rPr>
-          <w:lang w:val="en-US"/>
-        </w:rPr>
-        <w:t xml:space="preserve">, </w:t>
+        <w:t xml:space="preserve">level1-file.txt, </w:t>
       </w:r>
       <w:proofErr w:type="gramStart"/>
       <w:r>
         <w:rPr>
           <w:lang w:val="en-US"/>
         </w:rPr>
-        <w:t>l</w:t>
-      </w:r>
-      <w:r>
-        <w:rPr>
-          <w:lang w:val="en-US"/>
-        </w:rPr>
-        <w:t>evel2-file.txt</w:t>
-      </w:r>
-      <w:r>
-        <w:rPr>
-          <w:lang w:val="en-US"/>
-        </w:rPr>
-        <w:t>,</w:t>
-      </w:r>
-      <w:r>
-        <w:rPr>
-          <w:lang w:val="en-US"/>
-        </w:rPr>
-        <w:t>level3-file.txt</w:t>
+        <w:t>level2-file.txt,level3-file.txt</w:t>
       </w:r>
       <w:proofErr w:type="gramEnd"/>
     </w:p>
@@ -6759,7 +6541,6 @@
         <w:rPr>
           <w:lang w:val="en-US"/>
         </w:rPr>
-        <w:lastRenderedPageBreak/>
         <w:t xml:space="preserve">To add them all, use add </w:t>
       </w:r>
       <w:proofErr w:type="gramStart"/>
@@ -7468,6 +7249,7 @@
         <w:rPr>
           <w:lang w:val="en-US"/>
         </w:rPr>
+        <w:lastRenderedPageBreak/>
         <w:t xml:space="preserve">$ git </w:t>
       </w:r>
       <w:proofErr w:type="gramStart"/>
@@ -8247,27 +8029,7 @@
         <w:rPr>
           <w:lang w:val="en-US"/>
         </w:rPr>
-        <w:t xml:space="preserve">Starting from a clean working directory =&gt; </w:t>
-      </w:r>
-      <w:r>
-        <w:rPr>
-          <w:lang w:val="en-US"/>
-        </w:rPr>
-        <w:t xml:space="preserve">nothing to commit, working </w:t>
-      </w:r>
-      <w:proofErr w:type="spellStart"/>
-      <w:r>
-        <w:rPr>
-          <w:lang w:val="en-US"/>
-        </w:rPr>
-        <w:t>tree</w:t>
-      </w:r>
-      <w:proofErr w:type="spellEnd"/>
-      <w:r>
-        <w:rPr>
-          <w:lang w:val="en-US"/>
-        </w:rPr>
-        <w:t xml:space="preserve"> clean</w:t>
+        <w:t>Starting from a clean working directory =&gt; nothing to commit, working tree clean</w:t>
       </w:r>
     </w:p>
     <w:p>
@@ -8303,63 +8065,7 @@
         <w:rPr>
           <w:lang w:val="en-US"/>
         </w:rPr>
-        <w:t xml:space="preserve">Add it to the </w:t>
-      </w:r>
-      <w:proofErr w:type="spellStart"/>
-      <w:r>
-        <w:rPr>
-          <w:lang w:val="en-US"/>
-        </w:rPr>
-        <w:t>staging</w:t>
-      </w:r>
-      <w:proofErr w:type="spellEnd"/>
-      <w:r>
-        <w:rPr>
-          <w:lang w:val="en-US"/>
-        </w:rPr>
-        <w:t xml:space="preserve"> </w:t>
-      </w:r>
-      <w:proofErr w:type="spellStart"/>
-      <w:r>
-        <w:rPr>
-          <w:lang w:val="en-US"/>
-        </w:rPr>
-        <w:t>area</w:t>
-      </w:r>
-      <w:proofErr w:type="spellEnd"/>
-      <w:r>
-        <w:rPr>
-          <w:lang w:val="en-US"/>
-        </w:rPr>
-        <w:t xml:space="preserve">: </w:t>
-      </w:r>
-      <w:proofErr w:type="spellStart"/>
-      <w:r>
-        <w:rPr>
-          <w:lang w:val="en-US"/>
-        </w:rPr>
-        <w:t>git</w:t>
-      </w:r>
-      <w:proofErr w:type="spellEnd"/>
-      <w:r>
-        <w:rPr>
-          <w:lang w:val="en-US"/>
-        </w:rPr>
-        <w:t xml:space="preserve"> </w:t>
-      </w:r>
-      <w:proofErr w:type="spellStart"/>
-      <w:r>
-        <w:rPr>
-          <w:lang w:val="en-US"/>
-        </w:rPr>
-        <w:t>add</w:t>
-      </w:r>
-      <w:proofErr w:type="spellEnd"/>
-      <w:r>
-        <w:rPr>
-          <w:lang w:val="en-US"/>
-        </w:rPr>
-        <w:t xml:space="preserve"> level1-file.txt</w:t>
+        <w:t>Add it to the staging area: git add level1-file.txt</w:t>
       </w:r>
       <w:r>
         <w:rPr>
@@ -8455,41 +8161,7 @@
         <w:rPr>
           <w:lang w:val="en-US"/>
         </w:rPr>
-        <w:t>git restore --staged</w:t>
-      </w:r>
-      <w:r>
-        <w:rPr>
-          <w:lang w:val="en-US"/>
-        </w:rPr>
-        <w:t xml:space="preserve"> (file </w:t>
-      </w:r>
-      <w:proofErr w:type="spellStart"/>
-      <w:r>
-        <w:rPr>
-          <w:lang w:val="en-US"/>
-        </w:rPr>
-        <w:t>is</w:t>
-      </w:r>
-      <w:proofErr w:type="spellEnd"/>
-      <w:r>
-        <w:rPr>
-          <w:lang w:val="en-US"/>
-        </w:rPr>
-        <w:t xml:space="preserve"> </w:t>
-      </w:r>
-      <w:proofErr w:type="spellStart"/>
-      <w:r>
-        <w:rPr>
-          <w:lang w:val="en-US"/>
-        </w:rPr>
-        <w:t>now</w:t>
-      </w:r>
-      <w:proofErr w:type="spellEnd"/>
-      <w:r>
-        <w:rPr>
-          <w:lang w:val="en-US"/>
-        </w:rPr>
-        <w:t xml:space="preserve"> </w:t>
+        <w:t xml:space="preserve">git restore --staged (file is now </w:t>
       </w:r>
       <w:proofErr w:type="spellStart"/>
       <w:r>
@@ -8503,21 +8175,7 @@
         <w:rPr>
           <w:lang w:val="en-US"/>
         </w:rPr>
-        <w:t xml:space="preserve"> but </w:t>
-      </w:r>
-      <w:proofErr w:type="spellStart"/>
-      <w:r>
-        <w:rPr>
-          <w:lang w:val="en-US"/>
-        </w:rPr>
-        <w:t>unchanged</w:t>
-      </w:r>
-      <w:proofErr w:type="spellEnd"/>
-      <w:r>
-        <w:rPr>
-          <w:lang w:val="en-US"/>
-        </w:rPr>
-        <w:t xml:space="preserve">) </w:t>
+        <w:t xml:space="preserve"> but unchanged) </w:t>
       </w:r>
     </w:p>
     <w:p>
@@ -8605,7 +8263,7 @@
         </w:rPr>
         <w:br/>
       </w:r>
-      <w:hyperlink r:id="rId18" w:history="1">
+      <w:hyperlink r:id="rId15" w:history="1">
         <w:r>
           <w:rPr>
             <w:rStyle w:val="Hyperlink"/>

</xml_diff>

<commit_message>
Add diff p4merge to config.
</commit_message>
<xml_diff>
--- a/Git-Github.docx
+++ b/Git-Github.docx
@@ -8216,11 +8216,15 @@
         <w:pStyle w:val="Title"/>
         <w:jc w:val="center"/>
         <w:rPr>
-          <w:lang w:val="en-US"/>
-        </w:rPr>
-      </w:pPr>
-      <w:r>
-        <w:rPr>
+          <w:b/>
+          <w:bCs/>
+          <w:lang w:val="en-US"/>
+        </w:rPr>
+      </w:pPr>
+      <w:r>
+        <w:rPr>
+          <w:b/>
+          <w:bCs/>
           <w:lang w:val="en-US"/>
         </w:rPr>
         <w:t>COMPARE/MERGE Tool</w:t>
@@ -8236,6 +8240,7 @@
     <w:p>
       <w:pPr>
         <w:rPr>
+          <w:rStyle w:val="Hyperlink"/>
           <w:lang w:val="en-US"/>
         </w:rPr>
       </w:pPr>
@@ -8272,6 +8277,336 @@
           <w:t>https://www.perforce.com/downloads/visual-merge-tool</w:t>
         </w:r>
       </w:hyperlink>
+    </w:p>
+    <w:p>
+      <w:pPr>
+        <w:autoSpaceDE w:val="0"/>
+        <w:autoSpaceDN w:val="0"/>
+        <w:adjustRightInd w:val="0"/>
+        <w:spacing w:after="0" w:line="240" w:lineRule="auto"/>
+        <w:rPr>
+          <w:rFonts w:ascii="Lucida Console" w:hAnsi="Lucida Console" w:cs="Lucida Console"/>
+          <w:sz w:val="24"/>
+          <w:szCs w:val="24"/>
+        </w:rPr>
+      </w:pPr>
+      <w:r>
+        <w:rPr>
+          <w:rFonts w:ascii="Lucida Console" w:hAnsi="Lucida Console" w:cs="Lucida Console"/>
+          <w:sz w:val="24"/>
+          <w:szCs w:val="24"/>
+        </w:rPr>
+        <w:t xml:space="preserve">$ </w:t>
+      </w:r>
+      <w:proofErr w:type="spellStart"/>
+      <w:r>
+        <w:rPr>
+          <w:rFonts w:ascii="Lucida Console" w:hAnsi="Lucida Console" w:cs="Lucida Console"/>
+          <w:sz w:val="24"/>
+          <w:szCs w:val="24"/>
+        </w:rPr>
+        <w:t>git</w:t>
+      </w:r>
+      <w:proofErr w:type="spellEnd"/>
+      <w:r>
+        <w:rPr>
+          <w:rFonts w:ascii="Lucida Console" w:hAnsi="Lucida Console" w:cs="Lucida Console"/>
+          <w:sz w:val="24"/>
+          <w:szCs w:val="24"/>
+        </w:rPr>
+        <w:t xml:space="preserve"> </w:t>
+      </w:r>
+      <w:proofErr w:type="spellStart"/>
+      <w:r>
+        <w:rPr>
+          <w:rFonts w:ascii="Lucida Console" w:hAnsi="Lucida Console" w:cs="Lucida Console"/>
+          <w:sz w:val="24"/>
+          <w:szCs w:val="24"/>
+        </w:rPr>
+        <w:t>config</w:t>
+      </w:r>
+      <w:proofErr w:type="spellEnd"/>
+      <w:r>
+        <w:rPr>
+          <w:rFonts w:ascii="Lucida Console" w:hAnsi="Lucida Console" w:cs="Lucida Console"/>
+          <w:sz w:val="24"/>
+          <w:szCs w:val="24"/>
+        </w:rPr>
+        <w:t xml:space="preserve"> --global --</w:t>
+      </w:r>
+      <w:proofErr w:type="spellStart"/>
+      <w:r>
+        <w:rPr>
+          <w:rFonts w:ascii="Lucida Console" w:hAnsi="Lucida Console" w:cs="Lucida Console"/>
+          <w:sz w:val="24"/>
+          <w:szCs w:val="24"/>
+        </w:rPr>
+        <w:t>list</w:t>
+      </w:r>
+      <w:proofErr w:type="spellEnd"/>
+      <w:r>
+        <w:rPr>
+          <w:rFonts w:ascii="Lucida Console" w:hAnsi="Lucida Console" w:cs="Lucida Console"/>
+          <w:sz w:val="24"/>
+          <w:szCs w:val="24"/>
+        </w:rPr>
+        <w:t xml:space="preserve"> | grep </w:t>
+      </w:r>
+      <w:proofErr w:type="spellStart"/>
+      <w:r>
+        <w:rPr>
+          <w:rFonts w:ascii="Lucida Console" w:hAnsi="Lucida Console" w:cs="Lucida Console"/>
+          <w:sz w:val="24"/>
+          <w:szCs w:val="24"/>
+        </w:rPr>
+        <w:t>tool</w:t>
+      </w:r>
+      <w:proofErr w:type="spellEnd"/>
+    </w:p>
+    <w:p>
+      <w:pPr>
+        <w:autoSpaceDE w:val="0"/>
+        <w:autoSpaceDN w:val="0"/>
+        <w:adjustRightInd w:val="0"/>
+        <w:spacing w:after="0" w:line="240" w:lineRule="auto"/>
+        <w:rPr>
+          <w:rFonts w:ascii="Lucida Console" w:hAnsi="Lucida Console" w:cs="Lucida Console"/>
+          <w:sz w:val="24"/>
+          <w:szCs w:val="24"/>
+        </w:rPr>
+      </w:pPr>
+      <w:proofErr w:type="spellStart"/>
+      <w:r>
+        <w:rPr>
+          <w:rFonts w:ascii="Lucida Console" w:hAnsi="Lucida Console" w:cs="Lucida Console"/>
+          <w:sz w:val="24"/>
+          <w:szCs w:val="24"/>
+        </w:rPr>
+        <w:t>diff.tool</w:t>
+      </w:r>
+      <w:proofErr w:type="spellEnd"/>
+      <w:r>
+        <w:rPr>
+          <w:rFonts w:ascii="Lucida Console" w:hAnsi="Lucida Console" w:cs="Lucida Console"/>
+          <w:sz w:val="24"/>
+          <w:szCs w:val="24"/>
+        </w:rPr>
+        <w:t>=p4merge</w:t>
+      </w:r>
+    </w:p>
+    <w:p>
+      <w:pPr>
+        <w:autoSpaceDE w:val="0"/>
+        <w:autoSpaceDN w:val="0"/>
+        <w:adjustRightInd w:val="0"/>
+        <w:spacing w:after="0" w:line="240" w:lineRule="auto"/>
+        <w:rPr>
+          <w:rFonts w:ascii="Lucida Console" w:hAnsi="Lucida Console" w:cs="Lucida Console"/>
+          <w:sz w:val="24"/>
+          <w:szCs w:val="24"/>
+        </w:rPr>
+      </w:pPr>
+      <w:r>
+        <w:rPr>
+          <w:rFonts w:ascii="Lucida Console" w:hAnsi="Lucida Console" w:cs="Lucida Console"/>
+          <w:sz w:val="24"/>
+          <w:szCs w:val="24"/>
+        </w:rPr>
+        <w:t xml:space="preserve">difftool.p4merge.path=C:/Program </w:t>
+      </w:r>
+      <w:proofErr w:type="spellStart"/>
+      <w:r>
+        <w:rPr>
+          <w:rFonts w:ascii="Lucida Console" w:hAnsi="Lucida Console" w:cs="Lucida Console"/>
+          <w:sz w:val="24"/>
+          <w:szCs w:val="24"/>
+        </w:rPr>
+        <w:t>Files</w:t>
+      </w:r>
+      <w:proofErr w:type="spellEnd"/>
+      <w:r>
+        <w:rPr>
+          <w:rFonts w:ascii="Lucida Console" w:hAnsi="Lucida Console" w:cs="Lucida Console"/>
+          <w:sz w:val="24"/>
+          <w:szCs w:val="24"/>
+        </w:rPr>
+        <w:t>/</w:t>
+      </w:r>
+      <w:proofErr w:type="spellStart"/>
+      <w:r>
+        <w:rPr>
+          <w:rFonts w:ascii="Lucida Console" w:hAnsi="Lucida Console" w:cs="Lucida Console"/>
+          <w:sz w:val="24"/>
+          <w:szCs w:val="24"/>
+        </w:rPr>
+        <w:t>Perforce</w:t>
+      </w:r>
+      <w:proofErr w:type="spellEnd"/>
+      <w:r>
+        <w:rPr>
+          <w:rFonts w:ascii="Lucida Console" w:hAnsi="Lucida Console" w:cs="Lucida Console"/>
+          <w:sz w:val="24"/>
+          <w:szCs w:val="24"/>
+        </w:rPr>
+        <w:t>/p4merge.exe</w:t>
+      </w:r>
+    </w:p>
+    <w:p>
+      <w:pPr>
+        <w:autoSpaceDE w:val="0"/>
+        <w:autoSpaceDN w:val="0"/>
+        <w:adjustRightInd w:val="0"/>
+        <w:spacing w:after="0" w:line="240" w:lineRule="auto"/>
+        <w:rPr>
+          <w:rFonts w:ascii="Lucida Console" w:hAnsi="Lucida Console" w:cs="Lucida Console"/>
+          <w:sz w:val="24"/>
+          <w:szCs w:val="24"/>
+        </w:rPr>
+      </w:pPr>
+      <w:proofErr w:type="spellStart"/>
+      <w:r>
+        <w:rPr>
+          <w:rFonts w:ascii="Lucida Console" w:hAnsi="Lucida Console" w:cs="Lucida Console"/>
+          <w:sz w:val="24"/>
+          <w:szCs w:val="24"/>
+        </w:rPr>
+        <w:t>difftool.prompt</w:t>
+      </w:r>
+      <w:proofErr w:type="spellEnd"/>
+      <w:r>
+        <w:rPr>
+          <w:rFonts w:ascii="Lucida Console" w:hAnsi="Lucida Console" w:cs="Lucida Console"/>
+          <w:sz w:val="24"/>
+          <w:szCs w:val="24"/>
+        </w:rPr>
+        <w:t>=false</w:t>
+      </w:r>
+    </w:p>
+    <w:p>
+      <w:pPr>
+        <w:autoSpaceDE w:val="0"/>
+        <w:autoSpaceDN w:val="0"/>
+        <w:adjustRightInd w:val="0"/>
+        <w:spacing w:after="0" w:line="240" w:lineRule="auto"/>
+        <w:rPr>
+          <w:rFonts w:ascii="Lucida Console" w:hAnsi="Lucida Console" w:cs="Lucida Console"/>
+          <w:sz w:val="24"/>
+          <w:szCs w:val="24"/>
+        </w:rPr>
+      </w:pPr>
+      <w:proofErr w:type="spellStart"/>
+      <w:r>
+        <w:rPr>
+          <w:rFonts w:ascii="Lucida Console" w:hAnsi="Lucida Console" w:cs="Lucida Console"/>
+          <w:sz w:val="24"/>
+          <w:szCs w:val="24"/>
+        </w:rPr>
+        <w:t>merge.tool</w:t>
+      </w:r>
+      <w:proofErr w:type="spellEnd"/>
+      <w:r>
+        <w:rPr>
+          <w:rFonts w:ascii="Lucida Console" w:hAnsi="Lucida Console" w:cs="Lucida Console"/>
+          <w:sz w:val="24"/>
+          <w:szCs w:val="24"/>
+        </w:rPr>
+        <w:t>=p4merge</w:t>
+      </w:r>
+    </w:p>
+    <w:p>
+      <w:pPr>
+        <w:autoSpaceDE w:val="0"/>
+        <w:autoSpaceDN w:val="0"/>
+        <w:adjustRightInd w:val="0"/>
+        <w:spacing w:after="0" w:line="240" w:lineRule="auto"/>
+        <w:rPr>
+          <w:rFonts w:ascii="Lucida Console" w:hAnsi="Lucida Console" w:cs="Lucida Console"/>
+          <w:sz w:val="24"/>
+          <w:szCs w:val="24"/>
+        </w:rPr>
+      </w:pPr>
+      <w:proofErr w:type="spellStart"/>
+      <w:r>
+        <w:rPr>
+          <w:rFonts w:ascii="Lucida Console" w:hAnsi="Lucida Console" w:cs="Lucida Console"/>
+          <w:sz w:val="24"/>
+          <w:szCs w:val="24"/>
+        </w:rPr>
+        <w:t>mergetool.prompt</w:t>
+      </w:r>
+      <w:proofErr w:type="spellEnd"/>
+      <w:r>
+        <w:rPr>
+          <w:rFonts w:ascii="Lucida Console" w:hAnsi="Lucida Console" w:cs="Lucida Console"/>
+          <w:sz w:val="24"/>
+          <w:szCs w:val="24"/>
+        </w:rPr>
+        <w:t>=false</w:t>
+      </w:r>
+    </w:p>
+    <w:p>
+      <w:pPr>
+        <w:autoSpaceDE w:val="0"/>
+        <w:autoSpaceDN w:val="0"/>
+        <w:adjustRightInd w:val="0"/>
+        <w:spacing w:after="0" w:line="240" w:lineRule="auto"/>
+        <w:rPr>
+          <w:rFonts w:ascii="Lucida Console" w:hAnsi="Lucida Console" w:cs="Lucida Console"/>
+          <w:sz w:val="24"/>
+          <w:szCs w:val="24"/>
+        </w:rPr>
+      </w:pPr>
+      <w:r>
+        <w:rPr>
+          <w:rFonts w:ascii="Lucida Console" w:hAnsi="Lucida Console" w:cs="Lucida Console"/>
+          <w:sz w:val="24"/>
+          <w:szCs w:val="24"/>
+        </w:rPr>
+        <w:t xml:space="preserve">mergetool.p4merge.path=C:/Program </w:t>
+      </w:r>
+      <w:proofErr w:type="spellStart"/>
+      <w:r>
+        <w:rPr>
+          <w:rFonts w:ascii="Lucida Console" w:hAnsi="Lucida Console" w:cs="Lucida Console"/>
+          <w:sz w:val="24"/>
+          <w:szCs w:val="24"/>
+        </w:rPr>
+        <w:t>Files</w:t>
+      </w:r>
+      <w:proofErr w:type="spellEnd"/>
+      <w:r>
+        <w:rPr>
+          <w:rFonts w:ascii="Lucida Console" w:hAnsi="Lucida Console" w:cs="Lucida Console"/>
+          <w:sz w:val="24"/>
+          <w:szCs w:val="24"/>
+        </w:rPr>
+        <w:t>/</w:t>
+      </w:r>
+      <w:proofErr w:type="spellStart"/>
+      <w:r>
+        <w:rPr>
+          <w:rFonts w:ascii="Lucida Console" w:hAnsi="Lucida Console" w:cs="Lucida Console"/>
+          <w:sz w:val="24"/>
+          <w:szCs w:val="24"/>
+        </w:rPr>
+        <w:t>Perforce</w:t>
+      </w:r>
+      <w:proofErr w:type="spellEnd"/>
+      <w:r>
+        <w:rPr>
+          <w:rFonts w:ascii="Lucida Console" w:hAnsi="Lucida Console" w:cs="Lucida Console"/>
+          <w:sz w:val="24"/>
+          <w:szCs w:val="24"/>
+        </w:rPr>
+        <w:t>/p4merge.exe</w:t>
+      </w:r>
+    </w:p>
+    <w:p>
+      <w:pPr>
+        <w:rPr>
+          <w:lang w:val="en-US"/>
+        </w:rPr>
+      </w:pPr>
     </w:p>
     <w:p>
       <w:pPr>

</xml_diff>

<commit_message>
Add Credential Manager problems to git do.
</commit_message>
<xml_diff>
--- a/Git-Github.docx
+++ b/Git-Github.docx
@@ -5189,6 +5189,54 @@
         </w:rPr>
         <w:t xml:space="preserve">. Use -u only one time, when we first push, after then only git push will be enough. </w:t>
       </w:r>
+      <w:r>
+        <w:rPr>
+          <w:lang w:val="en-US"/>
+        </w:rPr>
+        <w:t xml:space="preserve">If </w:t>
+      </w:r>
+      <w:proofErr w:type="spellStart"/>
+      <w:r>
+        <w:rPr>
+          <w:lang w:val="en-US"/>
+        </w:rPr>
+        <w:t>acces</w:t>
+      </w:r>
+      <w:proofErr w:type="spellEnd"/>
+      <w:r>
+        <w:rPr>
+          <w:lang w:val="en-US"/>
+        </w:rPr>
+        <w:t xml:space="preserve"> is denied, check Control </w:t>
+      </w:r>
+      <w:proofErr w:type="spellStart"/>
+      <w:r>
+        <w:rPr>
+          <w:lang w:val="en-US"/>
+        </w:rPr>
+        <w:t>Pannel</w:t>
+      </w:r>
+      <w:proofErr w:type="spellEnd"/>
+      <w:r>
+        <w:rPr>
+          <w:lang w:val="en-US"/>
+        </w:rPr>
+        <w:t xml:space="preserve">, Credential Manager and delete the </w:t>
+      </w:r>
+      <w:proofErr w:type="spellStart"/>
+      <w:r>
+        <w:rPr>
+          <w:lang w:val="en-US"/>
+        </w:rPr>
+        <w:t>github</w:t>
+      </w:r>
+      <w:proofErr w:type="spellEnd"/>
+      <w:r>
+        <w:rPr>
+          <w:lang w:val="en-US"/>
+        </w:rPr>
+        <w:t xml:space="preserve"> entry.</w:t>
+      </w:r>
     </w:p>
     <w:p>
       <w:pPr>
@@ -7235,6 +7283,7 @@
           <w:sz w:val="18"/>
           <w:szCs w:val="18"/>
         </w:rPr>
+        <w:lastRenderedPageBreak/>
         <w:t xml:space="preserve">        </w:t>
       </w:r>
       <w:r>
@@ -10151,6 +10200,7 @@
           <w:sz w:val="18"/>
           <w:szCs w:val="18"/>
         </w:rPr>
+        <w:lastRenderedPageBreak/>
         <w:t xml:space="preserve"> ## </w:t>
       </w:r>
       <w:proofErr w:type="spellStart"/>
@@ -10211,7 +10261,6 @@
         <w:rPr>
           <w:lang w:val="en-US"/>
         </w:rPr>
-        <w:lastRenderedPageBreak/>
         <w:t>N</w:t>
       </w:r>
       <w:r>
@@ -12152,6 +12201,7 @@
           <w:sz w:val="16"/>
           <w:szCs w:val="16"/>
         </w:rPr>
+        <w:lastRenderedPageBreak/>
         <w:t>+</w:t>
       </w:r>
       <w:proofErr w:type="spellStart"/>
@@ -12355,7 +12405,6 @@
           <w:sz w:val="16"/>
           <w:szCs w:val="16"/>
         </w:rPr>
-        <w:lastRenderedPageBreak/>
         <w:t>+</w:t>
       </w:r>
     </w:p>

</xml_diff>